<commit_message>
ready for house tour
</commit_message>
<xml_diff>
--- a/Week3_DataCollection/BachmeierNTIM7211-3.docx
+++ b/Week3_DataCollection/BachmeierNTIM7211-3.docx
@@ -244,7 +244,13 @@
       </w:r>
       <w:r>
         <w:lastRenderedPageBreak/>
-        <w:t>changes quickly.  Several nurses experienced distress and isolation because they did not want to concern friends and family.  Another observation is that multidisciplinary collaboration reached an all-time high, as all everyone felt they were in this together.</w:t>
+        <w:t>changes quickly.  Several nurses experienced distress and isolation because they did not want to concern friends and family.  Another observation is that multidisciplinary collaboration reached an all-time high, a</w:t>
+      </w:r>
+      <w:r>
+        <w:t>nd</w:t>
+      </w:r>
+      <w:r>
+        <w:t xml:space="preserve"> everyone felt they were in this together.</w:t>
       </w:r>
     </w:p>
     <w:p>
@@ -289,7 +295,13 @@
         <w:t>th</w:t>
       </w:r>
       <w:r>
-        <w:t>, 2020 in the USA […] with total cases not exceeding 2.50 million (Jiang et al., 2020, page 1109).”  Th</w:t>
+        <w:t>, 2020 in the USA […] with total cases not exceeding 2.50 million (Jiang et al., 2020, p</w:t>
+      </w:r>
+      <w:r>
+        <w:t>.</w:t>
+      </w:r>
+      <w:r>
+        <w:t xml:space="preserve"> 1109).”  Th</w:t>
       </w:r>
       <w:r>
         <w:t>is</w:t>
@@ -327,6 +339,119 @@
         <w:pStyle w:val="Heading2"/>
       </w:pPr>
       <w:r>
+        <w:t>Progress and Challenges with Drugs</w:t>
+      </w:r>
+    </w:p>
+    <w:p>
+      <w:pPr>
+        <w:ind w:firstLine="720"/>
+      </w:pPr>
+      <w:r>
+        <w:t xml:space="preserve">El-Aziz &amp; </w:t>
+      </w:r>
+      <w:proofErr w:type="spellStart"/>
+      <w:r>
+        <w:t>Stockand</w:t>
+      </w:r>
+      <w:proofErr w:type="spellEnd"/>
+      <w:r>
+        <w:t xml:space="preserve"> (April 2020) </w:t>
+      </w:r>
+      <w:r>
+        <w:t xml:space="preserve">wrote a narrative that follows the infection spreading from bats to snakes, to humans, and finally, other humans.  At each stage of the supply chain, they describe the biological processes </w:t>
+      </w:r>
+      <w:r>
+        <w:t xml:space="preserve">involved </w:t>
+      </w:r>
+      <w:r>
+        <w:t xml:space="preserve">then dive into a quantitative assessment of </w:t>
+      </w:r>
+      <w:r>
+        <w:t xml:space="preserve">any </w:t>
+      </w:r>
+      <w:r>
+        <w:lastRenderedPageBreak/>
+        <w:t xml:space="preserve">relevant systems.  For example, a person might become ill after contacting a contaminated surface.  </w:t>
+      </w:r>
+      <w:r>
+        <w:t xml:space="preserve">Different </w:t>
+      </w:r>
+      <w:r>
+        <w:t xml:space="preserve">surface types (e.g., cardboard versus steal) can support the virus for </w:t>
+      </w:r>
+      <w:r>
+        <w:t>various</w:t>
+      </w:r>
+      <w:r>
+        <w:t xml:space="preserve"> durations</w:t>
+      </w:r>
+      <w:r>
+        <w:t xml:space="preserve">.  The authors </w:t>
+      </w:r>
+      <w:r>
+        <w:t xml:space="preserve">address these distinctions one-by-one </w:t>
+      </w:r>
+      <w:r>
+        <w:t xml:space="preserve">by aggregating numerous </w:t>
+      </w:r>
+      <w:r>
+        <w:t xml:space="preserve">academic publications that </w:t>
+      </w:r>
+      <w:r>
+        <w:t>cross-validate each other</w:t>
+      </w:r>
+      <w:r>
+        <w:t>.</w:t>
+      </w:r>
+    </w:p>
+    <w:p>
+      <w:pPr>
+        <w:ind w:firstLine="720"/>
+      </w:pPr>
+      <w:r>
+        <w:t xml:space="preserve">After assessing how the virus spreads, the researchers drill into the epidemiology to determine risk rates to various cohorts (e.g., by age or gender).  They accomplish this task by collecting </w:t>
+      </w:r>
+      <w:r>
+        <w:t xml:space="preserve">global </w:t>
+      </w:r>
+      <w:r>
+        <w:t>daily infection rates.  However, it is too early into the pandemic for researchers to confirm that the preliminary figures are accurate.  The authors compute various metrics on these counts, then evaluate the results against SARS and MERS historical data.  Finally, they conclude that “more structural biology details about the 2019-nCoV life cycle are needed</w:t>
+      </w:r>
+      <w:sdt>
+        <w:sdtPr>
+          <w:id w:val="762103525"/>
+          <w:citation/>
+        </w:sdtPr>
+        <w:sdtContent>
+          <w:r>
+            <w:fldChar w:fldCharType="begin"/>
+          </w:r>
+          <w:r>
+            <w:instrText xml:space="preserve">CITATION ElA20 \p 9 \l 1033 </w:instrText>
+          </w:r>
+          <w:r>
+            <w:fldChar w:fldCharType="separate"/>
+          </w:r>
+          <w:r>
+            <w:rPr>
+              <w:noProof/>
+            </w:rPr>
+            <w:t xml:space="preserve"> (El-Aziz &amp; Stockand, 2020, p. 9)</w:t>
+          </w:r>
+          <w:r>
+            <w:fldChar w:fldCharType="end"/>
+          </w:r>
+        </w:sdtContent>
+      </w:sdt>
+      <w:r>
+        <w:t xml:space="preserve"> […] to accelerate the development of a vaccine.”</w:t>
+      </w:r>
+    </w:p>
+    <w:p>
+      <w:pPr>
+        <w:pStyle w:val="Heading2"/>
+      </w:pPr>
+      <w:r>
         <w:t>Modeling Cell Interaction</w:t>
       </w:r>
     </w:p>
@@ -355,11 +480,7 @@
         <w:t xml:space="preserve"> 2020) met this challenge by reviewing the sequence of events from both the </w:t>
       </w:r>
       <w:r>
-        <w:t xml:space="preserve">SARS (Severe Acute Respiratory Syndrome) </w:t>
-      </w:r>
-      <w:r>
-        <w:lastRenderedPageBreak/>
-        <w:t>epidemic of 2002 and the MERS (Middle East</w:t>
+        <w:t>SARS (Severe Acute Respiratory Syndrome) epidemic of 2002 and the MERS (Middle East</w:t>
       </w:r>
       <w:r>
         <w:t xml:space="preserve"> Respiratory Syndrome) of 2012.  Both incidents were consistent with </w:t>
@@ -393,47 +514,39 @@
         <w:t xml:space="preserve"> that quarantining sick individuals for </w:t>
       </w:r>
       <w:r>
-        <w:t xml:space="preserve">roughly ten </w:t>
+        <w:t xml:space="preserve">roughly </w:t>
+      </w:r>
+      <w:r>
+        <w:t>twelve</w:t>
+      </w:r>
+      <w:r>
+        <w:t xml:space="preserve"> </w:t>
       </w:r>
       <w:r>
         <w:t>days</w:t>
       </w:r>
       <w:r>
-        <w:t>, at most twenty, was the ideal duration</w:t>
+        <w:t xml:space="preserve"> </w:t>
+      </w:r>
+      <w:r>
+        <w:t xml:space="preserve">was the ideal </w:t>
+      </w:r>
+      <w:r>
+        <w:t>period</w:t>
       </w:r>
       <w:r>
         <w:t>.</w:t>
       </w:r>
+      <w:r>
+        <w:t xml:space="preserve">  Today, after collecting millions of real-world examples, doctors continue to give similar guidance.</w:t>
+      </w:r>
     </w:p>
     <w:p>
       <w:pPr>
         <w:pStyle w:val="Heading2"/>
       </w:pPr>
       <w:r>
-        <w:t>Progress and Challenges with Drugs</w:t>
-      </w:r>
-    </w:p>
-    <w:p>
-      <w:pPr>
-        <w:ind w:firstLine="720"/>
-      </w:pPr>
-      <w:r>
-        <w:t xml:space="preserve">El-Aziz &amp; </w:t>
-      </w:r>
-      <w:proofErr w:type="spellStart"/>
-      <w:r>
-        <w:t>Stockand</w:t>
-      </w:r>
-      <w:proofErr w:type="spellEnd"/>
-      <w:r>
-        <w:t xml:space="preserve"> (April 2020) also set</w:t>
-      </w:r>
-    </w:p>
-    <w:p>
-      <w:pPr>
-        <w:pStyle w:val="Heading2"/>
-      </w:pPr>
-      <w:r>
+        <w:lastRenderedPageBreak/>
         <w:t>Effect on Hospitality Industry</w:t>
       </w:r>
     </w:p>
@@ -1546,7 +1659,7 @@
     <b:Volume>46</b:Volume>
     <b:Issue>6</b:Issue>
     <b:DOI>10.1016/j.jen.2020.07.008</b:DOI>
-    <b:RefOrder>3</b:RefOrder>
+    <b:RefOrder>4</b:RefOrder>
   </b:Source>
   <b:Source>
     <b:Tag>Jia20</b:Tag>
@@ -1582,13 +1695,67 @@
     <b:Volume>14</b:Volume>
     <b:Issue>10</b:Issue>
     <b:DOI>10.3855/jidc.13150</b:DOI>
-    <b:RefOrder>4</b:RefOrder>
+    <b:RefOrder>5</b:RefOrder>
+  </b:Source>
+  <b:Source>
+    <b:Tag>ElA20</b:Tag>
+    <b:SourceType>JournalArticle</b:SourceType>
+    <b:Guid>{EF5129C3-35BE-457F-9B8F-1E9F2EC12FCC}</b:Guid>
+    <b:Author>
+      <b:Author>
+        <b:NameList>
+          <b:Person>
+            <b:Last>El-Aziz</b:Last>
+            <b:First>A</b:First>
+          </b:Person>
+          <b:Person>
+            <b:Last>Stockand</b:Last>
+            <b:First>J</b:First>
+          </b:Person>
+        </b:NameList>
+      </b:Author>
+    </b:Author>
+    <b:Title>Recent progress and challenges in drug development against COVID-19 coronavirus (SARS-CoV-2) - an update on the status</b:Title>
+    <b:JournalName>Infection, Genetics and Evolution</b:JournalName>
+    <b:Year>2020</b:Year>
+    <b:Pages>1-10</b:Pages>
+    <b:Month>April</b:Month>
+    <b:Volume>83</b:Volume>
+    <b:DOI>10.1016/j.meegid.2020</b:DOI>
+    <b:RefOrder>3</b:RefOrder>
+  </b:Source>
+  <b:Source>
+    <b:Tag>Soh20</b:Tag>
+    <b:SourceType>JournalArticle</b:SourceType>
+    <b:Guid>{F5B4980B-94C1-4508-8D44-D146BF7CD07E}</b:Guid>
+    <b:Author>
+      <b:Author>
+        <b:NameList>
+          <b:Person>
+            <b:Last>Sohail</b:Last>
+            <b:First>A</b:First>
+          </b:Person>
+          <b:Person>
+            <b:Last>Nutini</b:Last>
+            <b:First>A</b:First>
+          </b:Person>
+        </b:NameList>
+      </b:Author>
+    </b:Author>
+    <b:Title>Forecasting the timeframe of 2019-nCoV and human cells interaction with reverse engineering</b:Title>
+    <b:JournalName>Progress in Biophysics and Molecular Biology</b:JournalName>
+    <b:Year>2020</b:Year>
+    <b:Pages>29-35</b:Pages>
+    <b:Month>April</b:Month>
+    <b:Volume>155</b:Volume>
+    <b:DOI>10.1016/j.pbiomolbio.2020.04.002</b:DOI>
+    <b:RefOrder>6</b:RefOrder>
   </b:Source>
 </b:Sources>
 </file>
 
 <file path=customXml/itemProps1.xml><?xml version="1.0" encoding="utf-8"?>
-<ds:datastoreItem xmlns:ds="http://schemas.openxmlformats.org/officeDocument/2006/customXml" ds:itemID="{E6E4AB78-2617-43BF-9561-F618AFEDA383}">
+<ds:datastoreItem xmlns:ds="http://schemas.openxmlformats.org/officeDocument/2006/customXml" ds:itemID="{0A318E04-72BC-4332-A7B9-3C8E4C793C41}">
   <ds:schemaRefs>
     <ds:schemaRef ds:uri="http://schemas.openxmlformats.org/officeDocument/2006/bibliography"/>
   </ds:schemaRefs>

</xml_diff>